<commit_message>
Post testing updates. TFS 2268.
git-tfs-id: [https://tfs.omnicloud.local/tfs/cco%20program/]$/eCoaching_V2;C34644
</commit_message>
<xml_diff>
--- a/Design/CCO_eCoaching_Quality_Other_ETL_DD.docx
+++ b/Design/CCO_eCoaching_Quality_Other_ETL_DD.docx
@@ -13995,15 +13995,89 @@
         <w:adjustRightInd w:val="0"/>
         <w:spacing w:after="0" w:line="240" w:lineRule="auto"/>
       </w:pPr>
-    </w:p>
-    <w:p>
-      <w:pPr>
-        <w:widowControl w:val="0"/>
-        <w:autoSpaceDE w:val="0"/>
-        <w:autoSpaceDN w:val="0"/>
-        <w:adjustRightInd w:val="0"/>
-        <w:spacing w:after="0" w:line="240" w:lineRule="auto"/>
-      </w:pPr>
+      <w:r>
+        <w:t xml:space="preserve">Delete os FROM </w:t>
+      </w:r>
+    </w:p>
+    <w:p>
+      <w:pPr>
+        <w:widowControl w:val="0"/>
+        <w:autoSpaceDE w:val="0"/>
+        <w:autoSpaceDN w:val="0"/>
+        <w:adjustRightInd w:val="0"/>
+        <w:spacing w:after="0" w:line="240" w:lineRule="auto"/>
+      </w:pPr>
+      <w:r>
+        <w:t xml:space="preserve"> [EC].[Quality_Other_Coaching_Stage] os JOIN  [EC].[Employee_Hierarchy] eh</w:t>
+      </w:r>
+    </w:p>
+    <w:p>
+      <w:pPr>
+        <w:widowControl w:val="0"/>
+        <w:autoSpaceDE w:val="0"/>
+        <w:autoSpaceDN w:val="0"/>
+        <w:adjustRightInd w:val="0"/>
+        <w:spacing w:after="0" w:line="240" w:lineRule="auto"/>
+      </w:pPr>
+      <w:r>
+        <w:t xml:space="preserve">  ON os.Emp_ID = eh.Emp_ID</w:t>
+      </w:r>
+    </w:p>
+    <w:p>
+      <w:pPr>
+        <w:widowControl w:val="0"/>
+        <w:autoSpaceDE w:val="0"/>
+        <w:autoSpaceDN w:val="0"/>
+        <w:adjustRightInd w:val="0"/>
+        <w:spacing w:after="0" w:line="240" w:lineRule="auto"/>
+      </w:pPr>
+      <w:r>
+        <w:t xml:space="preserve">  WHERE (os.Report_Code like 'CTC%' AND eh.Emp_Job_Code &lt;&gt; 'WACS40')</w:t>
+      </w:r>
+    </w:p>
+    <w:p>
+      <w:pPr>
+        <w:widowControl w:val="0"/>
+        <w:autoSpaceDE w:val="0"/>
+        <w:autoSpaceDN w:val="0"/>
+        <w:adjustRightInd w:val="0"/>
+        <w:spacing w:after="0" w:line="240" w:lineRule="auto"/>
+      </w:pPr>
+      <w:r>
+        <w:t xml:space="preserve"> OR Active in ('T','D','L','P')</w:t>
+      </w:r>
+    </w:p>
+    <w:p>
+      <w:pPr>
+        <w:widowControl w:val="0"/>
+        <w:autoSpaceDE w:val="0"/>
+        <w:autoSpaceDN w:val="0"/>
+        <w:adjustRightInd w:val="0"/>
+        <w:spacing w:after="0" w:line="240" w:lineRule="auto"/>
+      </w:pPr>
+      <w:r>
+        <w:t>GO</w:t>
+      </w:r>
+    </w:p>
+    <w:p>
+      <w:pPr>
+        <w:widowControl w:val="0"/>
+        <w:autoSpaceDE w:val="0"/>
+        <w:autoSpaceDN w:val="0"/>
+        <w:adjustRightInd w:val="0"/>
+        <w:spacing w:after="0" w:line="240" w:lineRule="auto"/>
+      </w:pPr>
+    </w:p>
+    <w:p>
+      <w:pPr>
+        <w:widowControl w:val="0"/>
+        <w:autoSpaceDE w:val="0"/>
+        <w:autoSpaceDN w:val="0"/>
+        <w:adjustRightInd w:val="0"/>
+        <w:spacing w:after="0" w:line="240" w:lineRule="auto"/>
+      </w:pPr>
+      <w:bookmarkStart w:id="30" w:name="_GoBack"/>
+      <w:bookmarkEnd w:id="30"/>
     </w:p>
     <w:p>
       <w:pPr>
@@ -14654,6 +14728,7 @@
         <w:ind w:left="1080"/>
       </w:pPr>
       <w:r>
+        <w:lastRenderedPageBreak/>
         <w:t xml:space="preserve">           </w:t>
       </w:r>
       <w:proofErr w:type="gramStart"/>
@@ -14779,7 +14854,6 @@
         <w:ind w:left="1080"/>
       </w:pPr>
       <w:r>
-        <w:lastRenderedPageBreak/>
         <w:t xml:space="preserve">      </w:t>
       </w:r>
       <w:proofErr w:type="gramStart"/>
@@ -16515,8 +16589,6 @@
           </wp:inline>
         </w:drawing>
       </w:r>
-      <w:bookmarkStart w:id="30" w:name="_GoBack"/>
-      <w:bookmarkEnd w:id="30"/>
     </w:p>
     <w:p>
       <w:pPr>
@@ -19195,7 +19267,7 @@
         <w:noProof/>
         <w:sz w:val="18"/>
       </w:rPr>
-      <w:t>43</w:t>
+      <w:t>45</w:t>
     </w:r>
     <w:r>
       <w:rPr>
@@ -23156,7 +23228,7 @@
 </file>
 
 <file path=customXml/itemProps1.xml><?xml version="1.0" encoding="utf-8"?>
-<ds:datastoreItem xmlns:ds="http://schemas.openxmlformats.org/officeDocument/2006/customXml" ds:itemID="{7AB098E6-6463-4168-914B-640A777CA609}">
+<ds:datastoreItem xmlns:ds="http://schemas.openxmlformats.org/officeDocument/2006/customXml" ds:itemID="{C286A66A-C906-4B83-B32D-2E74886D9B32}">
   <ds:schemaRefs>
     <ds:schemaRef ds:uri="http://schemas.openxmlformats.org/officeDocument/2006/bibliography"/>
   </ds:schemaRefs>

</xml_diff>

<commit_message>
Updated per TFS 3756.
git-tfs-id: [https://tfs.omnicloud.local/tfs/cco%20program/]$/eCoaching_V2;C35157
</commit_message>
<xml_diff>
--- a/Design/CCO_eCoaching_Quality_Other_ETL_DD.docx
+++ b/Design/CCO_eCoaching_Quality_Other_ETL_DD.docx
@@ -342,13 +342,13 @@
               <w:rPr>
                 <w:rFonts w:ascii="Times New Roman (PCL6)" w:hAnsi="Times New Roman (PCL6)"/>
               </w:rPr>
-              <w:t>8/2</w:t>
+              <w:t>9/7/</w:t>
             </w:r>
             <w:r>
               <w:rPr>
                 <w:rFonts w:ascii="Times New Roman (PCL6)" w:hAnsi="Times New Roman (PCL6)"/>
               </w:rPr>
-              <w:t>/2016</w:t>
+              <w:t>2016</w:t>
             </w:r>
           </w:p>
         </w:tc>
@@ -389,10 +389,7 @@
               </w:rPr>
             </w:pPr>
             <w:r>
-              <w:t xml:space="preserve">Initial revision. TFS </w:t>
-            </w:r>
-            <w:r>
-              <w:t>3179 &amp; 3186</w:t>
+              <w:t>TFS 3756 to update the Description value for CTC files</w:t>
             </w:r>
           </w:p>
         </w:tc>
@@ -692,6 +689,7 @@
         <w:rPr>
           <w:noProof/>
         </w:rPr>
+        <w:lastRenderedPageBreak/>
         <mc:AlternateContent>
           <mc:Choice Requires="wps">
             <w:drawing>
@@ -1300,6 +1298,9 @@
               <w:ind w:left="0"/>
               <w:jc w:val="left"/>
             </w:pPr>
+            <w:r>
+              <w:t>9/7/2016</w:t>
+            </w:r>
           </w:p>
         </w:tc>
         <w:tc>
@@ -1312,6 +1313,12 @@
               <w:ind w:left="0"/>
               <w:jc w:val="left"/>
             </w:pPr>
+            <w:r>
+              <w:t>4.0 Update to Description derived column expression in CTC files when any of the 4 text fields are NULL</w:t>
+            </w:r>
+            <w:r>
+              <w:t xml:space="preserve"> (2.2.2.3.1 step II b)</w:t>
+            </w:r>
           </w:p>
         </w:tc>
         <w:tc>
@@ -1324,6 +1331,19 @@
               <w:ind w:left="0"/>
               <w:jc w:val="left"/>
             </w:pPr>
+            <w:r>
+              <w:t>Sus</w:t>
+            </w:r>
+            <w:bookmarkStart w:id="1" w:name="_GoBack"/>
+            <w:bookmarkEnd w:id="1"/>
+            <w:r>
+              <w:t xml:space="preserve">mitha </w:t>
+            </w:r>
+            <w:proofErr w:type="spellStart"/>
+            <w:r>
+              <w:t>Palacherla</w:t>
+            </w:r>
+            <w:proofErr w:type="spellEnd"/>
           </w:p>
         </w:tc>
       </w:tr>
@@ -1455,11 +1475,11 @@
         <w:adjustRightInd w:val="0"/>
         <w:spacing w:after="0" w:line="240" w:lineRule="auto"/>
       </w:pPr>
-      <w:bookmarkStart w:id="1" w:name="_Toc434743870"/>
+      <w:bookmarkStart w:id="2" w:name="_Toc434743870"/>
       <w:r>
         <w:br w:type="page"/>
       </w:r>
-      <w:bookmarkEnd w:id="1"/>
+      <w:bookmarkEnd w:id="2"/>
     </w:p>
     <w:sdt>
       <w:sdtPr>
@@ -3059,7 +3079,7 @@
           <w:color w:val="auto"/>
         </w:rPr>
       </w:pPr>
-      <w:bookmarkStart w:id="2" w:name="_Toc430607349"/>
+      <w:bookmarkStart w:id="3" w:name="_Toc430607349"/>
       <w:r>
         <w:rPr>
           <w:color w:val="auto"/>
@@ -3067,7 +3087,7 @@
         <w:lastRenderedPageBreak/>
         <w:t>Overview</w:t>
       </w:r>
-      <w:bookmarkEnd w:id="2"/>
+      <w:bookmarkEnd w:id="3"/>
     </w:p>
     <w:p>
       <w:pPr>
@@ -3079,7 +3099,7 @@
           <w:szCs w:val="22"/>
         </w:rPr>
       </w:pPr>
-      <w:bookmarkStart w:id="3" w:name="_Toc430607350"/>
+      <w:bookmarkStart w:id="4" w:name="_Toc430607350"/>
       <w:r>
         <w:rPr>
           <w:rFonts w:ascii="Calibri" w:hAnsi="Calibri" w:cs="Times New Roman"/>
@@ -3098,7 +3118,7 @@
         </w:rPr>
         <w:t>Description</w:t>
       </w:r>
-      <w:bookmarkEnd w:id="3"/>
+      <w:bookmarkEnd w:id="4"/>
     </w:p>
     <w:p>
       <w:pPr>
@@ -3280,7 +3300,7 @@
           <w:szCs w:val="22"/>
         </w:rPr>
       </w:pPr>
-      <w:bookmarkStart w:id="4" w:name="_Toc430607351"/>
+      <w:bookmarkStart w:id="5" w:name="_Toc430607351"/>
       <w:r>
         <w:rPr>
           <w:rFonts w:ascii="Calibri" w:hAnsi="Calibri" w:cs="Times New Roman"/>
@@ -3299,7 +3319,7 @@
         </w:rPr>
         <w:t xml:space="preserve"> Scope</w:t>
       </w:r>
-      <w:bookmarkEnd w:id="4"/>
+      <w:bookmarkEnd w:id="5"/>
     </w:p>
     <w:p>
       <w:pPr>
@@ -3444,7 +3464,7 @@
           <w:szCs w:val="22"/>
         </w:rPr>
       </w:pPr>
-      <w:bookmarkStart w:id="5" w:name="_Toc430607352"/>
+      <w:bookmarkStart w:id="6" w:name="_Toc430607352"/>
       <w:r>
         <w:rPr>
           <w:rFonts w:ascii="Calibri" w:hAnsi="Calibri" w:cs="Times New Roman"/>
@@ -3454,7 +3474,7 @@
         </w:rPr>
         <w:t>Source Files</w:t>
       </w:r>
-      <w:bookmarkEnd w:id="5"/>
+      <w:bookmarkEnd w:id="6"/>
     </w:p>
     <w:p>
       <w:pPr>
@@ -4762,7 +4782,7 @@
           <w:szCs w:val="22"/>
         </w:rPr>
       </w:pPr>
-      <w:bookmarkStart w:id="6" w:name="_Toc430607353"/>
+      <w:bookmarkStart w:id="7" w:name="_Toc430607353"/>
       <w:r>
         <w:rPr>
           <w:rFonts w:ascii="Calibri" w:hAnsi="Calibri" w:cs="Times New Roman"/>
@@ -4772,7 +4792,7 @@
         </w:rPr>
         <w:t>Module List</w:t>
       </w:r>
-      <w:bookmarkEnd w:id="6"/>
+      <w:bookmarkEnd w:id="7"/>
     </w:p>
     <w:p>
       <w:pPr>
@@ -4930,7 +4950,7 @@
           <w:szCs w:val="22"/>
         </w:rPr>
       </w:pPr>
-      <w:bookmarkStart w:id="7" w:name="_Toc430607354"/>
+      <w:bookmarkStart w:id="8" w:name="_Toc430607354"/>
       <w:r>
         <w:rPr>
           <w:rFonts w:ascii="Calibri" w:hAnsi="Calibri" w:cs="Times New Roman"/>
@@ -4940,7 +4960,7 @@
         </w:rPr>
         <w:t>Software and Hardware Interfaces</w:t>
       </w:r>
-      <w:bookmarkEnd w:id="7"/>
+      <w:bookmarkEnd w:id="8"/>
     </w:p>
     <w:p>
       <w:pPr>
@@ -4949,14 +4969,14 @@
           <w:color w:val="auto"/>
         </w:rPr>
       </w:pPr>
-      <w:bookmarkStart w:id="8" w:name="_Toc430607355"/>
+      <w:bookmarkStart w:id="9" w:name="_Toc430607355"/>
       <w:r>
         <w:rPr>
           <w:color w:val="auto"/>
         </w:rPr>
         <w:t>Software</w:t>
       </w:r>
-      <w:bookmarkEnd w:id="8"/>
+      <w:bookmarkEnd w:id="9"/>
     </w:p>
     <w:p>
       <w:pPr>
@@ -5009,14 +5029,14 @@
           <w:color w:val="auto"/>
         </w:rPr>
       </w:pPr>
-      <w:bookmarkStart w:id="9" w:name="_Toc430607356"/>
+      <w:bookmarkStart w:id="10" w:name="_Toc430607356"/>
       <w:r>
         <w:rPr>
           <w:color w:val="auto"/>
         </w:rPr>
         <w:t>Hardware</w:t>
       </w:r>
-      <w:bookmarkEnd w:id="9"/>
+      <w:bookmarkEnd w:id="10"/>
     </w:p>
     <w:p>
       <w:pPr>
@@ -5185,7 +5205,7 @@
           <w:szCs w:val="22"/>
         </w:rPr>
       </w:pPr>
-      <w:bookmarkStart w:id="10" w:name="_Toc430607357"/>
+      <w:bookmarkStart w:id="11" w:name="_Toc430607357"/>
       <w:r>
         <w:rPr>
           <w:rFonts w:ascii="Calibri" w:hAnsi="Calibri" w:cs="Times New Roman"/>
@@ -5195,7 +5215,7 @@
         </w:rPr>
         <w:t>Users</w:t>
       </w:r>
-      <w:bookmarkEnd w:id="10"/>
+      <w:bookmarkEnd w:id="11"/>
       <w:r>
         <w:rPr>
           <w:rFonts w:ascii="Calibri" w:hAnsi="Calibri" w:cs="Times New Roman"/>
@@ -5414,14 +5434,14 @@
           <w:color w:val="auto"/>
         </w:rPr>
       </w:pPr>
-      <w:bookmarkStart w:id="11" w:name="_Toc430607358"/>
+      <w:bookmarkStart w:id="12" w:name="_Toc430607358"/>
       <w:r>
         <w:rPr>
           <w:color w:val="auto"/>
         </w:rPr>
         <w:t>Details</w:t>
       </w:r>
-      <w:bookmarkEnd w:id="11"/>
+      <w:bookmarkEnd w:id="12"/>
     </w:p>
     <w:p>
       <w:pPr>
@@ -5466,20 +5486,20 @@
           <w:vanish/>
         </w:rPr>
       </w:pPr>
-      <w:bookmarkStart w:id="12" w:name="_Toc387654370"/>
-      <w:bookmarkStart w:id="13" w:name="_Toc387758815"/>
-      <w:bookmarkStart w:id="14" w:name="_Toc387821326"/>
-      <w:bookmarkStart w:id="15" w:name="_Toc387821375"/>
-      <w:bookmarkStart w:id="16" w:name="_Toc430607220"/>
-      <w:bookmarkStart w:id="17" w:name="_Toc430607321"/>
-      <w:bookmarkStart w:id="18" w:name="_Toc430607359"/>
-      <w:bookmarkEnd w:id="12"/>
+      <w:bookmarkStart w:id="13" w:name="_Toc387654370"/>
+      <w:bookmarkStart w:id="14" w:name="_Toc387758815"/>
+      <w:bookmarkStart w:id="15" w:name="_Toc387821326"/>
+      <w:bookmarkStart w:id="16" w:name="_Toc387821375"/>
+      <w:bookmarkStart w:id="17" w:name="_Toc430607220"/>
+      <w:bookmarkStart w:id="18" w:name="_Toc430607321"/>
+      <w:bookmarkStart w:id="19" w:name="_Toc430607359"/>
       <w:bookmarkEnd w:id="13"/>
       <w:bookmarkEnd w:id="14"/>
       <w:bookmarkEnd w:id="15"/>
       <w:bookmarkEnd w:id="16"/>
       <w:bookmarkEnd w:id="17"/>
       <w:bookmarkEnd w:id="18"/>
+      <w:bookmarkEnd w:id="19"/>
     </w:p>
     <w:p>
       <w:pPr>
@@ -5500,20 +5520,20 @@
           <w:vanish/>
         </w:rPr>
       </w:pPr>
-      <w:bookmarkStart w:id="19" w:name="_Toc387654371"/>
-      <w:bookmarkStart w:id="20" w:name="_Toc387758816"/>
-      <w:bookmarkStart w:id="21" w:name="_Toc387821327"/>
-      <w:bookmarkStart w:id="22" w:name="_Toc387821376"/>
-      <w:bookmarkStart w:id="23" w:name="_Toc430607221"/>
-      <w:bookmarkStart w:id="24" w:name="_Toc430607322"/>
-      <w:bookmarkStart w:id="25" w:name="_Toc430607360"/>
-      <w:bookmarkEnd w:id="19"/>
+      <w:bookmarkStart w:id="20" w:name="_Toc387654371"/>
+      <w:bookmarkStart w:id="21" w:name="_Toc387758816"/>
+      <w:bookmarkStart w:id="22" w:name="_Toc387821327"/>
+      <w:bookmarkStart w:id="23" w:name="_Toc387821376"/>
+      <w:bookmarkStart w:id="24" w:name="_Toc430607221"/>
+      <w:bookmarkStart w:id="25" w:name="_Toc430607322"/>
+      <w:bookmarkStart w:id="26" w:name="_Toc430607360"/>
       <w:bookmarkEnd w:id="20"/>
       <w:bookmarkEnd w:id="21"/>
       <w:bookmarkEnd w:id="22"/>
       <w:bookmarkEnd w:id="23"/>
       <w:bookmarkEnd w:id="24"/>
       <w:bookmarkEnd w:id="25"/>
+      <w:bookmarkEnd w:id="26"/>
     </w:p>
     <w:p>
       <w:pPr>
@@ -5529,7 +5549,7 @@
           <w:szCs w:val="22"/>
         </w:rPr>
       </w:pPr>
-      <w:bookmarkStart w:id="26" w:name="_Toc430607361"/>
+      <w:bookmarkStart w:id="27" w:name="_Toc430607361"/>
       <w:r>
         <w:rPr>
           <w:rFonts w:ascii="Calibri" w:hAnsi="Calibri" w:cs="Times New Roman"/>
@@ -5539,7 +5559,7 @@
         </w:rPr>
         <w:t>Source Files</w:t>
       </w:r>
-      <w:bookmarkEnd w:id="26"/>
+      <w:bookmarkEnd w:id="27"/>
     </w:p>
     <w:p>
       <w:pPr>
@@ -5763,7 +5783,7 @@
           <w:szCs w:val="22"/>
         </w:rPr>
       </w:pPr>
-      <w:bookmarkStart w:id="27" w:name="_Toc430607362"/>
+      <w:bookmarkStart w:id="28" w:name="_Toc430607362"/>
       <w:r>
         <w:rPr>
           <w:rFonts w:ascii="Calibri" w:hAnsi="Calibri" w:cs="Times New Roman"/>
@@ -5773,7 +5793,7 @@
         </w:rPr>
         <w:t>Module Details</w:t>
       </w:r>
-      <w:bookmarkEnd w:id="27"/>
+      <w:bookmarkEnd w:id="28"/>
     </w:p>
     <w:p>
       <w:pPr>
@@ -5787,7 +5807,7 @@
           <w:color w:val="auto"/>
         </w:rPr>
       </w:pPr>
-      <w:bookmarkStart w:id="28" w:name="_Toc430607363"/>
+      <w:bookmarkStart w:id="29" w:name="_Toc430607363"/>
       <w:r>
         <w:rPr>
           <w:rFonts w:ascii="Calibri" w:hAnsi="Calibri" w:cs="Times New Roman"/>
@@ -5795,7 +5815,7 @@
         </w:rPr>
         <w:t>SQL agent job</w:t>
       </w:r>
-      <w:bookmarkEnd w:id="28"/>
+      <w:bookmarkEnd w:id="29"/>
     </w:p>
     <w:p>
       <w:pPr>
@@ -6043,7 +6063,7 @@
           <w:color w:val="auto"/>
         </w:rPr>
       </w:pPr>
-      <w:bookmarkStart w:id="29" w:name="_Toc430607364"/>
+      <w:bookmarkStart w:id="30" w:name="_Toc430607364"/>
       <w:r>
         <w:rPr>
           <w:rFonts w:ascii="Calibri" w:hAnsi="Calibri" w:cs="Times New Roman"/>
@@ -6051,7 +6071,7 @@
         </w:rPr>
         <w:t>SSIS Package</w:t>
       </w:r>
-      <w:bookmarkEnd w:id="29"/>
+      <w:bookmarkEnd w:id="30"/>
     </w:p>
     <w:p>
       <w:pPr>
@@ -8995,8 +9015,6 @@
         <w:spacing w:after="0"/>
         <w:ind w:left="1080"/>
       </w:pPr>
-      <w:bookmarkStart w:id="30" w:name="_GoBack"/>
-      <w:bookmarkEnd w:id="30"/>
       <w:r>
         <w:rPr>
           <w:noProof/>
@@ -10462,17 +10480,37 @@
           <w:sz w:val="24"/>
           <w:szCs w:val="24"/>
         </w:rPr>
-        <w:t xml:space="preserve">Description Expression: </w:t>
-      </w:r>
-      <w:r>
-        <w:rPr>
-          <w:rFonts w:ascii="Arial" w:hAnsi="Arial" w:cs="Arial"/>
-          <w:sz w:val="24"/>
-          <w:szCs w:val="24"/>
-        </w:rPr>
-        <w:t>(DT_STR,4000,1252)((</w:t>
+        <w:t>(DT_STR</w:t>
+      </w:r>
+      <w:proofErr w:type="gramStart"/>
+      <w:r>
+        <w:rPr>
+          <w:rFonts w:ascii="Arial" w:hAnsi="Arial" w:cs="Arial"/>
+          <w:sz w:val="24"/>
+          <w:szCs w:val="24"/>
+        </w:rPr>
+        <w:t>,4000,1252</w:t>
+      </w:r>
+      <w:proofErr w:type="gramEnd"/>
+      <w:r>
+        <w:rPr>
+          <w:rFonts w:ascii="Arial" w:hAnsi="Arial" w:cs="Arial"/>
+          <w:sz w:val="24"/>
+          <w:szCs w:val="24"/>
+        </w:rPr>
+        <w:t>)((</w:t>
+      </w:r>
+      <w:proofErr w:type="gramStart"/>
+      <w:r>
+        <w:rPr>
+          <w:rFonts w:ascii="Arial" w:hAnsi="Arial" w:cs="Arial"/>
+          <w:sz w:val="24"/>
+          <w:szCs w:val="24"/>
+        </w:rPr>
+        <w:t>ISNULL(</w:t>
       </w:r>
       <w:proofErr w:type="spellStart"/>
+      <w:proofErr w:type="gramEnd"/>
       <w:r>
         <w:rPr>
           <w:rFonts w:ascii="Arial" w:hAnsi="Arial" w:cs="Arial"/>
@@ -10488,7 +10526,25 @@
           <w:sz w:val="24"/>
           <w:szCs w:val="24"/>
         </w:rPr>
-        <w:t xml:space="preserve"> == "" ? "" : </w:t>
+        <w:t>) ? "Problem: N/A|</w:t>
+      </w:r>
+      <w:proofErr w:type="gramStart"/>
+      <w:r>
+        <w:rPr>
+          <w:rFonts w:ascii="Arial" w:hAnsi="Arial" w:cs="Arial"/>
+          <w:sz w:val="24"/>
+          <w:szCs w:val="24"/>
+        </w:rPr>
+        <w:t>" :</w:t>
+      </w:r>
+      <w:proofErr w:type="gramEnd"/>
+      <w:r>
+        <w:rPr>
+          <w:rFonts w:ascii="Arial" w:hAnsi="Arial" w:cs="Arial"/>
+          <w:sz w:val="24"/>
+          <w:szCs w:val="24"/>
+        </w:rPr>
+        <w:t xml:space="preserve"> </w:t>
       </w:r>
       <w:proofErr w:type="spellStart"/>
       <w:r>
@@ -10506,7 +10562,7 @@
           <w:sz w:val="24"/>
           <w:szCs w:val="24"/>
         </w:rPr>
-        <w:t xml:space="preserve"> + "|") + (</w:t>
+        <w:t xml:space="preserve"> + "|") + (ISNULL(</w:t>
       </w:r>
       <w:proofErr w:type="spellStart"/>
       <w:r>
@@ -10524,7 +10580,25 @@
           <w:sz w:val="24"/>
           <w:szCs w:val="24"/>
         </w:rPr>
-        <w:t xml:space="preserve"> == "" ? "" : </w:t>
+        <w:t>) ? "Behavior: N/A|</w:t>
+      </w:r>
+      <w:proofErr w:type="gramStart"/>
+      <w:r>
+        <w:rPr>
+          <w:rFonts w:ascii="Arial" w:hAnsi="Arial" w:cs="Arial"/>
+          <w:sz w:val="24"/>
+          <w:szCs w:val="24"/>
+        </w:rPr>
+        <w:t>" :</w:t>
+      </w:r>
+      <w:proofErr w:type="gramEnd"/>
+      <w:r>
+        <w:rPr>
+          <w:rFonts w:ascii="Arial" w:hAnsi="Arial" w:cs="Arial"/>
+          <w:sz w:val="24"/>
+          <w:szCs w:val="24"/>
+        </w:rPr>
+        <w:t xml:space="preserve"> </w:t>
       </w:r>
       <w:proofErr w:type="spellStart"/>
       <w:r>
@@ -10542,7 +10616,7 @@
           <w:sz w:val="24"/>
           <w:szCs w:val="24"/>
         </w:rPr>
-        <w:t xml:space="preserve"> + "|") + (</w:t>
+        <w:t xml:space="preserve"> + "|") + (ISNULL(</w:t>
       </w:r>
       <w:proofErr w:type="spellStart"/>
       <w:r>
@@ -10560,7 +10634,25 @@
           <w:sz w:val="24"/>
           <w:szCs w:val="24"/>
         </w:rPr>
-        <w:t xml:space="preserve"> == "" ? "" : </w:t>
+        <w:t>) ? "Result: N/A|</w:t>
+      </w:r>
+      <w:proofErr w:type="gramStart"/>
+      <w:r>
+        <w:rPr>
+          <w:rFonts w:ascii="Arial" w:hAnsi="Arial" w:cs="Arial"/>
+          <w:sz w:val="24"/>
+          <w:szCs w:val="24"/>
+        </w:rPr>
+        <w:t>" :</w:t>
+      </w:r>
+      <w:proofErr w:type="gramEnd"/>
+      <w:r>
+        <w:rPr>
+          <w:rFonts w:ascii="Arial" w:hAnsi="Arial" w:cs="Arial"/>
+          <w:sz w:val="24"/>
+          <w:szCs w:val="24"/>
+        </w:rPr>
+        <w:t xml:space="preserve"> </w:t>
       </w:r>
       <w:proofErr w:type="spellStart"/>
       <w:r>
@@ -10578,7 +10670,7 @@
           <w:sz w:val="24"/>
           <w:szCs w:val="24"/>
         </w:rPr>
-        <w:t xml:space="preserve"> + "|") + (</w:t>
+        <w:t xml:space="preserve"> + "|") + (ISNULL(</w:t>
       </w:r>
       <w:proofErr w:type="spellStart"/>
       <w:r>
@@ -10596,7 +10688,25 @@
           <w:sz w:val="24"/>
           <w:szCs w:val="24"/>
         </w:rPr>
-        <w:t xml:space="preserve"> == "" ? "" : </w:t>
+        <w:t>) ? "Follow Up: N/A|</w:t>
+      </w:r>
+      <w:proofErr w:type="gramStart"/>
+      <w:r>
+        <w:rPr>
+          <w:rFonts w:ascii="Arial" w:hAnsi="Arial" w:cs="Arial"/>
+          <w:sz w:val="24"/>
+          <w:szCs w:val="24"/>
+        </w:rPr>
+        <w:t>" :</w:t>
+      </w:r>
+      <w:proofErr w:type="gramEnd"/>
+      <w:r>
+        <w:rPr>
+          <w:rFonts w:ascii="Arial" w:hAnsi="Arial" w:cs="Arial"/>
+          <w:sz w:val="24"/>
+          <w:szCs w:val="24"/>
+        </w:rPr>
+        <w:t xml:space="preserve"> </w:t>
       </w:r>
       <w:proofErr w:type="spellStart"/>
       <w:r>
@@ -10616,20 +10726,6 @@
         </w:rPr>
         <w:t>))</w:t>
       </w:r>
-    </w:p>
-    <w:p>
-      <w:pPr>
-        <w:widowControl w:val="0"/>
-        <w:autoSpaceDE w:val="0"/>
-        <w:autoSpaceDN w:val="0"/>
-        <w:adjustRightInd w:val="0"/>
-        <w:spacing w:after="0" w:line="240" w:lineRule="auto"/>
-        <w:rPr>
-          <w:rFonts w:ascii="Arial" w:hAnsi="Arial" w:cs="Arial"/>
-          <w:sz w:val="24"/>
-          <w:szCs w:val="24"/>
-        </w:rPr>
-      </w:pPr>
     </w:p>
     <w:p>
       <w:pPr>
@@ -25957,7 +26053,7 @@
         <w:noProof/>
         <w:sz w:val="18"/>
       </w:rPr>
-      <w:t>8/2/16</w:t>
+      <w:t>9/7/16</w:t>
     </w:r>
     <w:r>
       <w:rPr>
@@ -26041,7 +26137,7 @@
         <w:noProof/>
         <w:sz w:val="18"/>
       </w:rPr>
-      <w:t>2</w:t>
+      <w:t>21</w:t>
     </w:r>
     <w:r>
       <w:rPr>
@@ -30456,7 +30552,7 @@
 </file>
 
 <file path=customXml/itemProps1.xml><?xml version="1.0" encoding="utf-8"?>
-<ds:datastoreItem xmlns:ds="http://schemas.openxmlformats.org/officeDocument/2006/customXml" ds:itemID="{83DD95B1-9F74-47A4-BAA3-ADD678C7BF03}">
+<ds:datastoreItem xmlns:ds="http://schemas.openxmlformats.org/officeDocument/2006/customXml" ds:itemID="{0DB52888-C65F-48C2-9EDB-84140523DC54}">
   <ds:schemaRefs>
     <ds:schemaRef ds:uri="http://schemas.openxmlformats.org/officeDocument/2006/bibliography"/>
   </ds:schemaRefs>

</xml_diff>